<commit_message>
center download link and update text
</commit_message>
<xml_diff>
--- a/text-bakalarka.docx
+++ b/text-bakalarka.docx
@@ -53,14 +53,7 @@
           <w:sz w:val="24"/>
           <w:szCs w:val="24"/>
         </w:rPr>
-        <w:t>Jedným z dôležitých prvkov vyučovania programovania v začiatkoch štúdia je samostatné riešenie zadaní a domácich úloh. Pre vyučujúceho táto potreba prináša viacero výziev. Študent by sa mal pri riešení a súbežnom odovzdávaní dozvedieť informáciu o správnosti jeho riešenia.</w:t>
-      </w:r>
-      <w:r>
-        <w:rPr>
-          <w:sz w:val="24"/>
-          <w:szCs w:val="24"/>
-        </w:rPr>
-        <w:t xml:space="preserve"> Dosiahnuť to konzistentne a s efektívnym využitím času je náročná </w:t>
+        <w:t xml:space="preserve">Jedným z dôležitých prvkov vyučovania programovania v začiatkoch štúdia je samostatné riešenie zadaní a domácich úloh. Pre vyučujúceho táto potreba prináša viacero výziev. Študent by sa mal pri riešení a súbežnom odovzdávaní dozvedieť informáciu o správnosti jeho riešenia. Dosiahnuť to konzistentne a s efektívnym využitím času je náročná </w:t>
       </w:r>
       <w:r>
         <w:rPr>
@@ -98,7 +91,7 @@
           <w:szCs w:val="24"/>
           <w:lang w:eastAsia="zh-CN" w:bidi="ar-SA"/>
         </w:rPr>
-        <w:t>[4] Jeden z hlavných dôvodov je ten, že programátorské úlohy, jedno v akom jazyku, zkyknú mať veľkú mieru voľnosti pre študentov. Tým pádom, jednoduché porovnávanie odovzdaných riešení so vzorovým riešením neprodukuje zmysluplný výsledok</w:t>
+        <w:t>[4] Jeden z hlavných dôvodov je ten, že programátorské úlohy, jedno v akom jazyku, z</w:t>
       </w:r>
       <w:r>
         <w:rPr>
@@ -108,7 +101,7 @@
           <w:szCs w:val="24"/>
           <w:lang w:eastAsia="zh-CN" w:bidi="ar-SA"/>
         </w:rPr>
-        <w:t xml:space="preserve"> </w:t>
+        <w:t>v</w:t>
       </w:r>
       <w:r>
         <w:rPr>
@@ -118,7 +111,7 @@
           <w:szCs w:val="24"/>
           <w:lang w:eastAsia="zh-CN" w:bidi="ar-SA"/>
         </w:rPr>
-        <w:t xml:space="preserve">použiteľný na hodnotenie študnetov. Je možné, že odovzdaný program spĺňa požadované aspekty zadania, ale využíva markantne iný spôsob a postup pri jeho riešení. Preto iba manuálna kontrola od skúseného lektora, spojená s prihliadnutím do vzorového riešenia môže viesť ku </w:t>
+        <w:t>yknú mať veľkú mieru voľnosti pre študentov. Tým pádom, jednoduché porovnávanie odovzdaných riešení so vzorovým riešením neprodukuje zmysluplný výsledok</w:t>
       </w:r>
       <w:r>
         <w:rPr>
@@ -128,7 +121,7 @@
           <w:szCs w:val="24"/>
           <w:lang w:eastAsia="zh-CN" w:bidi="ar-SA"/>
         </w:rPr>
-        <w:t xml:space="preserve">spravodlivému </w:t>
+        <w:t xml:space="preserve"> </w:t>
       </w:r>
       <w:r>
         <w:rPr>
@@ -138,7 +131,7 @@
           <w:szCs w:val="24"/>
           <w:lang w:eastAsia="zh-CN" w:bidi="ar-SA"/>
         </w:rPr>
-        <w:t>hodnoteniu.</w:t>
+        <w:t>použiteľný na hodnotenie štude</w:t>
       </w:r>
       <w:r>
         <w:rPr>
@@ -148,6 +141,48 @@
           <w:szCs w:val="24"/>
           <w:lang w:eastAsia="zh-CN" w:bidi="ar-SA"/>
         </w:rPr>
+        <w:t>n</w:t>
+      </w:r>
+      <w:bookmarkStart w:id="0" w:name="_GoBack"/>
+      <w:bookmarkEnd w:id="0"/>
+      <w:r>
+        <w:rPr>
+          <w:rFonts w:hint="default" w:ascii="Calibri" w:hAnsi="Calibri" w:eastAsia="宋体" w:cs="Calibri"/>
+          <w:kern w:val="0"/>
+          <w:sz w:val="24"/>
+          <w:szCs w:val="24"/>
+          <w:lang w:eastAsia="zh-CN" w:bidi="ar-SA"/>
+        </w:rPr>
+        <w:t xml:space="preserve">tov. Je možné, že odovzdaný program spĺňa požadované aspekty zadania, ale využíva markantne iný spôsob a postup pri jeho riešení. Preto iba manuálna kontrola od skúseného lektora, spojená s prihliadnutím do vzorového riešenia môže viesť ku </w:t>
+      </w:r>
+      <w:r>
+        <w:rPr>
+          <w:rFonts w:hint="default" w:eastAsia="宋体" w:cs="Calibri"/>
+          <w:kern w:val="0"/>
+          <w:sz w:val="24"/>
+          <w:szCs w:val="24"/>
+          <w:lang w:eastAsia="zh-CN" w:bidi="ar-SA"/>
+        </w:rPr>
+        <w:t xml:space="preserve">spravodlivému </w:t>
+      </w:r>
+      <w:r>
+        <w:rPr>
+          <w:rFonts w:hint="default" w:ascii="Calibri" w:hAnsi="Calibri" w:eastAsia="宋体" w:cs="Calibri"/>
+          <w:kern w:val="0"/>
+          <w:sz w:val="24"/>
+          <w:szCs w:val="24"/>
+          <w:lang w:eastAsia="zh-CN" w:bidi="ar-SA"/>
+        </w:rPr>
+        <w:t>hodnoteniu.</w:t>
+      </w:r>
+      <w:r>
+        <w:rPr>
+          <w:rFonts w:hint="default" w:eastAsia="宋体" w:cs="Calibri"/>
+          <w:kern w:val="0"/>
+          <w:sz w:val="24"/>
+          <w:szCs w:val="24"/>
+          <w:lang w:eastAsia="zh-CN" w:bidi="ar-SA"/>
+        </w:rPr>
         <w:t xml:space="preserve"> </w:t>
       </w:r>
     </w:p>
@@ -206,7 +241,15 @@
           <w:sz w:val="24"/>
           <w:szCs w:val="24"/>
         </w:rPr>
-        <w:t xml:space="preserve"> a čas programovania si určujú sami. </w:t>
+        <w:t xml:space="preserve"> a čas programovania si určujú sami. Z toho vyplýva požiadavka na automatické testovanie a vyhodnocovanie odovzdaných riešení. Pripravovať takéto testovanie pre každú preverovanú tému je </w:t>
+      </w:r>
+      <w:r>
+        <w:rPr>
+          <w:rFonts w:hint="default" w:cs="Calibri"/>
+          <w:sz w:val="24"/>
+          <w:szCs w:val="24"/>
+        </w:rPr>
+        <w:t xml:space="preserve">ale </w:t>
       </w:r>
       <w:r>
         <w:rPr>
@@ -214,15 +257,41 @@
           <w:sz w:val="24"/>
           <w:szCs w:val="24"/>
         </w:rPr>
-        <w:t>Z toho vyplýva požiadavka na automatické testovanie a vyhodnocovanie odovzdaných riešení. Pripravovať takéto testovanie pre každú preverovanú tému je</w:t>
-      </w:r>
-      <w:r>
+        <w:t>tiež časovo náročné. </w:t>
+      </w:r>
+      <w:r>
+        <w:rPr>
+          <w:rFonts w:hint="default" w:cs="Calibri"/>
+          <w:sz w:val="24"/>
+          <w:szCs w:val="24"/>
+        </w:rPr>
+        <w:t>Z istej miery je to spôsobené nedostačujúcimi, respektíve neexistujúcimi podpornými nástrojmi na tvorbu takýchto testových sád.</w:t>
+      </w:r>
+    </w:p>
+    <w:p>
+      <w:pPr>
+        <w:widowControl/>
+        <w:wordWrap/>
+        <w:adjustRightInd/>
+        <w:snapToGrid/>
+        <w:spacing w:line="360" w:lineRule="auto"/>
+        <w:ind w:left="0" w:leftChars="0" w:right="0" w:firstLine="0" w:firstLineChars="0"/>
+        <w:jc w:val="left"/>
+        <w:textAlignment w:val="auto"/>
+        <w:outlineLvl w:val="9"/>
         <w:rPr>
           <w:rFonts w:hint="default" w:ascii="Calibri" w:hAnsi="Calibri" w:cs="Calibri"/>
           <w:sz w:val="24"/>
           <w:szCs w:val="24"/>
         </w:rPr>
-        <w:t xml:space="preserve"> </w:t>
+      </w:pPr>
+      <w:r>
+        <w:rPr>
+          <w:rFonts w:hint="default" w:ascii="Calibri" w:hAnsi="Calibri" w:cs="Calibri"/>
+          <w:sz w:val="24"/>
+          <w:szCs w:val="24"/>
+        </w:rPr>
+        <w:t>Preto by bolo vhodné navrhnúť podporný nástroj, vďaka ktorému sa čo najviac zefektívni generovanie testov pre skupiny úloh. Taktiež by bolo ideálne, aby sa vyvinuli, resp. použili ďalšie podporné techniky na hodnotenie</w:t>
       </w:r>
       <w:r>
         <w:rPr>
@@ -230,7 +299,7 @@
           <w:sz w:val="24"/>
           <w:szCs w:val="24"/>
         </w:rPr>
-        <w:t xml:space="preserve">ale </w:t>
+        <w:t xml:space="preserve"> odovzdaných</w:t>
       </w:r>
       <w:r>
         <w:rPr>
@@ -238,7 +307,15 @@
           <w:sz w:val="24"/>
           <w:szCs w:val="24"/>
         </w:rPr>
-        <w:t>tiež</w:t>
+        <w:t xml:space="preserve"> programov študentov</w:t>
+      </w:r>
+      <w:r>
+        <w:rPr>
+          <w:rFonts w:hint="default" w:cs="Calibri"/>
+          <w:sz w:val="24"/>
+          <w:szCs w:val="24"/>
+        </w:rPr>
+        <w:t xml:space="preserve">, ktoré by zvýšili </w:t>
       </w:r>
       <w:r>
         <w:rPr>
@@ -246,169 +323,7 @@
           <w:sz w:val="24"/>
           <w:szCs w:val="24"/>
         </w:rPr>
-        <w:t xml:space="preserve"> časovo náročné</w:t>
-      </w:r>
-      <w:r>
-        <w:rPr>
-          <w:rFonts w:hint="default" w:ascii="Calibri" w:hAnsi="Calibri" w:cs="Calibri"/>
-          <w:sz w:val="24"/>
-          <w:szCs w:val="24"/>
-        </w:rPr>
-        <w:t>.</w:t>
-      </w:r>
-      <w:r>
-        <w:rPr>
-          <w:rFonts w:hint="default" w:ascii="Calibri" w:hAnsi="Calibri" w:cs="Calibri"/>
-          <w:sz w:val="24"/>
-          <w:szCs w:val="24"/>
-        </w:rPr>
-        <w:t> </w:t>
-      </w:r>
-      <w:r>
-        <w:rPr>
-          <w:rFonts w:hint="default" w:cs="Calibri"/>
-          <w:sz w:val="24"/>
-          <w:szCs w:val="24"/>
-        </w:rPr>
-        <w:t>Z istej miery je to spôsobené nedostačujúcimi, respektíve neexistujúcimi podpornými nástrojmi na tvorbu takýchto testových sád.</w:t>
-      </w:r>
-    </w:p>
-    <w:p>
-      <w:pPr>
-        <w:widowControl/>
-        <w:wordWrap/>
-        <w:adjustRightInd/>
-        <w:snapToGrid/>
-        <w:spacing w:line="360" w:lineRule="auto"/>
-        <w:ind w:left="0" w:leftChars="0" w:right="0" w:firstLine="0" w:firstLineChars="0"/>
-        <w:jc w:val="left"/>
-        <w:textAlignment w:val="auto"/>
-        <w:outlineLvl w:val="9"/>
-        <w:rPr>
-          <w:rFonts w:hint="default" w:ascii="Calibri" w:hAnsi="Calibri" w:cs="Calibri"/>
-          <w:sz w:val="24"/>
-          <w:szCs w:val="24"/>
-        </w:rPr>
-      </w:pPr>
-      <w:r>
-        <w:rPr>
-          <w:rFonts w:hint="default" w:ascii="Calibri" w:hAnsi="Calibri" w:cs="Calibri"/>
-          <w:sz w:val="24"/>
-          <w:szCs w:val="24"/>
-        </w:rPr>
-        <w:t>P</w:t>
-      </w:r>
-      <w:r>
-        <w:rPr>
-          <w:rFonts w:hint="default" w:ascii="Calibri" w:hAnsi="Calibri" w:cs="Calibri"/>
-          <w:sz w:val="24"/>
-          <w:szCs w:val="24"/>
-        </w:rPr>
-        <w:t>reto by bolo vhodné navrhnúť podporný nástroj, vďaka ktorému sa čo najviac zefektívni generovanie testov pre skupiny úloh.</w:t>
-      </w:r>
-      <w:r>
-        <w:rPr>
-          <w:rFonts w:hint="default" w:ascii="Calibri" w:hAnsi="Calibri" w:cs="Calibri"/>
-          <w:sz w:val="24"/>
-          <w:szCs w:val="24"/>
-        </w:rPr>
-        <w:t xml:space="preserve"> </w:t>
-      </w:r>
-      <w:r>
-        <w:rPr>
-          <w:rFonts w:hint="default" w:ascii="Calibri" w:hAnsi="Calibri" w:cs="Calibri"/>
-          <w:sz w:val="24"/>
-          <w:szCs w:val="24"/>
-        </w:rPr>
-        <w:t>Taktiež by bolo ideálne, aby</w:t>
-      </w:r>
-      <w:r>
-        <w:rPr>
-          <w:rFonts w:hint="default" w:ascii="Calibri" w:hAnsi="Calibri" w:cs="Calibri"/>
-          <w:sz w:val="24"/>
-          <w:szCs w:val="24"/>
-        </w:rPr>
-        <w:t xml:space="preserve"> sa vyvinuli, resp. použili ďalšie podporné techniky na hodnotenie</w:t>
-      </w:r>
-      <w:r>
-        <w:rPr>
-          <w:rFonts w:hint="default" w:cs="Calibri"/>
-          <w:sz w:val="24"/>
-          <w:szCs w:val="24"/>
-        </w:rPr>
-        <w:t xml:space="preserve"> odovzdaných</w:t>
-      </w:r>
-      <w:r>
-        <w:rPr>
-          <w:rFonts w:hint="default" w:ascii="Calibri" w:hAnsi="Calibri" w:cs="Calibri"/>
-          <w:sz w:val="24"/>
-          <w:szCs w:val="24"/>
-        </w:rPr>
-        <w:t xml:space="preserve"> programov študentov</w:t>
-      </w:r>
-      <w:r>
-        <w:rPr>
-          <w:rFonts w:hint="default" w:cs="Calibri"/>
-          <w:sz w:val="24"/>
-          <w:szCs w:val="24"/>
-        </w:rPr>
-        <w:t xml:space="preserve">, ktoré by zvýšili </w:t>
-      </w:r>
-      <w:r>
-        <w:rPr>
-          <w:rFonts w:hint="default" w:ascii="Calibri" w:hAnsi="Calibri" w:cs="Calibri"/>
-          <w:sz w:val="24"/>
-          <w:szCs w:val="24"/>
-        </w:rPr>
-        <w:t>kvalitu odozvy od učitela.</w:t>
-      </w:r>
-      <w:r>
-        <w:rPr>
-          <w:rFonts w:hint="default" w:ascii="Calibri" w:hAnsi="Calibri" w:cs="Calibri"/>
-          <w:sz w:val="24"/>
-          <w:szCs w:val="24"/>
-        </w:rPr>
-        <w:t xml:space="preserve"> </w:t>
-      </w:r>
-      <w:r>
-        <w:rPr>
-          <w:rFonts w:hint="default" w:ascii="Calibri" w:hAnsi="Calibri" w:cs="Calibri"/>
-          <w:sz w:val="24"/>
-          <w:szCs w:val="24"/>
-        </w:rPr>
-        <w:t>Napríklad, aby p</w:t>
-      </w:r>
-      <w:r>
-        <w:rPr>
-          <w:rFonts w:hint="default" w:ascii="Calibri" w:hAnsi="Calibri" w:cs="Calibri"/>
-          <w:sz w:val="24"/>
-          <w:szCs w:val="24"/>
-        </w:rPr>
-        <w:t xml:space="preserve">ri nesprávnosti </w:t>
-      </w:r>
-      <w:r>
-        <w:rPr>
-          <w:rFonts w:hint="default" w:ascii="Calibri" w:hAnsi="Calibri" w:cs="Calibri"/>
-          <w:sz w:val="24"/>
-          <w:szCs w:val="24"/>
-        </w:rPr>
-        <w:t>svojho</w:t>
-      </w:r>
-      <w:r>
-        <w:rPr>
-          <w:rFonts w:hint="default" w:ascii="Calibri" w:hAnsi="Calibri" w:cs="Calibri"/>
-          <w:sz w:val="24"/>
-          <w:szCs w:val="24"/>
-        </w:rPr>
-        <w:t xml:space="preserve"> riešenia vedel</w:t>
-      </w:r>
-      <w:r>
-        <w:rPr>
-          <w:rFonts w:hint="default" w:ascii="Calibri" w:hAnsi="Calibri" w:cs="Calibri"/>
-          <w:sz w:val="24"/>
-          <w:szCs w:val="24"/>
-        </w:rPr>
-        <w:t xml:space="preserve"> študen</w:t>
+        <w:t>kvalitu odozvy od učitela. Napríklad, aby pri nesprávnosti svojho riešenia vedel študen</w:t>
       </w:r>
       <w:r>
         <w:rPr>
@@ -792,14 +707,7 @@
           <w:sz w:val="24"/>
           <w:szCs w:val="24"/>
         </w:rPr>
-        <w:t xml:space="preserve">Problematikou výučby programovania a zdokonaľovania sa v ňom sa dnes zaoberá viacero projektov. </w:t>
-      </w:r>
-      <w:r>
-        <w:rPr>
-          <w:sz w:val="24"/>
-          <w:szCs w:val="24"/>
-        </w:rPr>
-        <w:t xml:space="preserve">Ich účel je vždy rôzny. Nachádzajú sa medzi nimi komerčné projekty, </w:t>
+        <w:t xml:space="preserve">Problematikou výučby programovania a zdokonaľovania sa v ňom sa dnes zaoberá viacero projektov. Ich účel je vždy rôzny. Nachádzajú sa medzi nimi komerčné projekty, </w:t>
       </w:r>
     </w:p>
     <w:p>
@@ -898,49 +806,7 @@
           <w:sz w:val="24"/>
           <w:szCs w:val="24"/>
         </w:rPr>
-        <w:t>Jednou z možností pre ľudí, ktorý sa chcú naučiť programovať sú portály a webové stránky, ktoré sú určené priamo na t</w:t>
-      </w:r>
-      <w:r>
-        <w:rPr>
-          <w:sz w:val="24"/>
-          <w:szCs w:val="24"/>
-        </w:rPr>
-        <w:t>ento účel</w:t>
-      </w:r>
-      <w:r>
-        <w:rPr>
-          <w:sz w:val="24"/>
-          <w:szCs w:val="24"/>
-        </w:rPr>
-        <w:t xml:space="preserve">. Ľudia ich zvyčajne využívajú ako doplnok ku štúdiu, alebo </w:t>
-      </w:r>
-      <w:r>
-        <w:rPr>
-          <w:sz w:val="24"/>
-          <w:szCs w:val="24"/>
-        </w:rPr>
-        <w:t>ako hlavný zdroj zadaní</w:t>
-      </w:r>
-      <w:r>
-        <w:rPr>
-          <w:sz w:val="24"/>
-          <w:szCs w:val="24"/>
-        </w:rPr>
-        <w:t xml:space="preserve"> z vlastného záujmu o programovanie. Portály, o ktorých táto práca hovorí, sú založené práve na princípe programátorských úloh</w:t>
-      </w:r>
-      <w:r>
-        <w:rPr>
-          <w:sz w:val="24"/>
-          <w:szCs w:val="24"/>
-        </w:rPr>
-        <w:t xml:space="preserve"> so sadou testou</w:t>
-      </w:r>
-      <w:r>
-        <w:rPr>
-          <w:sz w:val="24"/>
-          <w:szCs w:val="24"/>
-        </w:rPr>
-        <w:t>. Pozrieme sa na to, aké riešenia používajú pri generovaní cvičení a hodnotení ich správnosti.</w:t>
+        <w:t>Jednou z možností pre ľudí, ktorý sa chcú naučiť programovať sú portály a webové stránky, ktoré sú určené priamo na tento účel. Ľudia ich zvyčajne využívajú ako doplnok ku štúdiu, alebo ako hlavný zdroj zadaní z vlastného záujmu o programovanie. Portály, o ktorých táto práca hovorí, sú založené práve na princípe programátorských úloh so sadou testou. Pozrieme sa na to, aké riešenia používajú pri generovaní cvičení a hodnotení ich správnosti.</w:t>
       </w:r>
     </w:p>
     <w:p>
@@ -1707,16 +1573,7 @@
           <w:sz w:val="24"/>
           <w:szCs w:val="24"/>
         </w:rPr>
-        <w:t xml:space="preserve">vpodstate </w:t>
-      </w:r>
-      <w:r>
-        <w:rPr>
-          <w:b w:val="0"/>
-          <w:bCs/>
-          <w:sz w:val="24"/>
-          <w:szCs w:val="24"/>
-        </w:rPr>
-        <w:t>symbióza nasledovnej funkcionality:</w:t>
+        <w:t>vpodstate symbióza nasledovnej funkcionality:</w:t>
       </w:r>
     </w:p>
     <w:p>
@@ -2010,28 +1867,7 @@
           <w:sz w:val="24"/>
           <w:szCs w:val="24"/>
         </w:rPr>
-        <w:t>Existujúce riešenia je prirodzené hľadať na akademickej pôde. Predmety, ktoré sa zaoberajú výučbou programovania musia tento problém prirodzene riešiť. Pri výučbe na našej fakulte</w:t>
-      </w:r>
-      <w:r>
-        <w:rPr>
-          <w:sz w:val="24"/>
-          <w:szCs w:val="24"/>
-        </w:rPr>
-        <w:t xml:space="preserve"> sa </w:t>
-      </w:r>
-      <w:r>
-        <w:rPr>
-          <w:sz w:val="24"/>
-          <w:szCs w:val="24"/>
-        </w:rPr>
-        <w:t>profesori</w:t>
-      </w:r>
-      <w:r>
-        <w:rPr>
-          <w:sz w:val="24"/>
-          <w:szCs w:val="24"/>
-        </w:rPr>
-        <w:t xml:space="preserve"> často uchylujú k manuálnemu kontrolovaniu kódu. Resp. ku kombinácií manuálneho spúšťania sady testov a následnému nahliadnutiu do riešenia. Takýto spôsob opravovania je z pravidla časovo náročný a preto býva často delegovaný na cvičiacich predmetu.</w:t>
+        <w:t>Existujúce riešenia je prirodzené hľadať na akademickej pôde. Predmety, ktoré sa zaoberajú výučbou programovania musia tento problém prirodzene riešiť. Pri výučbe na našej fakulte sa profesori často uchylujú k manuálnemu kontrolovaniu kódu. Resp. ku kombinácií manuálneho spúšťania sady testov a následnému nahliadnutiu do riešenia. Takýto spôsob opravovania je z pravidla časovo náročný a preto býva často delegovaný na cvičiacich predmetu.</w:t>
       </w:r>
     </w:p>
     <w:p>
@@ -2074,14 +1910,7 @@
           <w:sz w:val="24"/>
           <w:szCs w:val="24"/>
         </w:rPr>
-        <w:t>Samozrejme, na fakulte existuje aj ďalší typ hodnotenia. O ulahčenia sa postarávajú</w:t>
-      </w:r>
-      <w:r>
-        <w:rPr>
-          <w:sz w:val="24"/>
-          <w:szCs w:val="24"/>
-        </w:rPr>
-        <w:t xml:space="preserve"> zväčša automatické testy, ktoré sa spúšťajú po odovzdávaní na serveri.</w:t>
+        <w:t>Samozrejme, na fakulte existuje aj ďalší typ hodnotenia. O ulahčenia sa postarávajú zväčša automatické testy, ktoré sa spúšťajú po odovzdávaní na serveri.</w:t>
       </w:r>
     </w:p>
     <w:p>
@@ -2232,7 +2061,7 @@
           <w:rFonts w:ascii="Calibri" w:hAnsi="Calibri" w:eastAsia="Calibri" w:cs="Tinos"/>
           <w:sz w:val="24"/>
           <w:szCs w:val="24"/>
-          <w:lang w:eastAsia="en-US" w:bidi="ar-SA"/>
+          <w:lang w:val="en-US" w:eastAsia="en-US" w:bidi="ar-SA"/>
         </w:rPr>
         <w:pict>
           <v:shape id="Picture 2" o:spid="_x0000_s1026" type="#_x0000_t75" style="height:263.95pt;width:194.25pt;rotation:0f;" o:ole="f" fillcolor="#FFFFFF" filled="f" o:preferrelative="t" stroked="f" coordorigin="0,0" coordsize="21600,21600">
@@ -2290,15 +2119,423 @@
           <w:sz w:val="24"/>
           <w:szCs w:val="24"/>
         </w:rPr>
-        <w:t xml:space="preserve">Hlavne pre programátorov začiatočníkov je táto informácia veľmi nekompletná. </w:t>
-      </w:r>
-      <w:r>
-        <w:rPr>
-          <w:sz w:val="24"/>
-          <w:szCs w:val="24"/>
-        </w:rPr>
-        <w:t>Tieto riešenia pre to nie sú ideálnym nástrojom pre naše potreby.</w:t>
-      </w:r>
+        <w:t>Hlavne pre programátorov začiatočníkov je táto informácia veľmi nekompletná. Tieto riešenia pre to nie sú ideálnym nástrojom pre naše potreby.</w:t>
+      </w:r>
+    </w:p>
+    <w:p>
+      <w:pPr>
+        <w:pStyle w:val="7"/>
+        <w:widowControl/>
+        <w:wordWrap/>
+        <w:adjustRightInd/>
+        <w:snapToGrid/>
+        <w:spacing w:line="360" w:lineRule="auto"/>
+        <w:ind w:left="1080" w:right="0"/>
+        <w:jc w:val="left"/>
+        <w:textAlignment w:val="auto"/>
+        <w:outlineLvl w:val="9"/>
+        <w:rPr>
+          <w:sz w:val="24"/>
+          <w:szCs w:val="24"/>
+        </w:rPr>
+      </w:pPr>
+    </w:p>
+    <w:p>
+      <w:pPr>
+        <w:pStyle w:val="7"/>
+        <w:widowControl/>
+        <w:numPr>
+          <w:ilvl w:val="2"/>
+          <w:numId w:val="2"/>
+        </w:numPr>
+        <w:wordWrap/>
+        <w:adjustRightInd/>
+        <w:snapToGrid/>
+        <w:spacing w:line="360" w:lineRule="auto"/>
+        <w:ind w:right="0"/>
+        <w:jc w:val="left"/>
+        <w:textAlignment w:val="auto"/>
+        <w:outlineLvl w:val="9"/>
+        <w:rPr>
+          <w:b/>
+          <w:sz w:val="24"/>
+          <w:szCs w:val="24"/>
+        </w:rPr>
+      </w:pPr>
+      <w:r>
+        <w:rPr>
+          <w:rFonts w:hint="default"/>
+          <w:b/>
+        </w:rPr>
+        <w:t>LIST</w:t>
+      </w:r>
+    </w:p>
+    <w:p>
+      <w:pPr>
+        <w:pStyle w:val="7"/>
+        <w:rPr>
+          <w:rFonts w:hint="default"/>
+          <w:sz w:val="24"/>
+          <w:szCs w:val="24"/>
+        </w:rPr>
+      </w:pPr>
+      <w:r>
+        <w:rPr>
+          <w:b w:val="0"/>
+          <w:bCs/>
+          <w:sz w:val="24"/>
+          <w:szCs w:val="24"/>
+        </w:rPr>
+        <w:t>Lon</w:t>
+      </w:r>
+      <w:r>
+        <w:rPr>
+          <w:rFonts w:hint="eastAsia"/>
+          <w:sz w:val="24"/>
+          <w:szCs w:val="24"/>
+        </w:rPr>
+        <w:t>g-term Internet</w:t>
+      </w:r>
+      <w:r>
+        <w:rPr>
+          <w:rFonts w:hint="default"/>
+          <w:sz w:val="24"/>
+          <w:szCs w:val="24"/>
+        </w:rPr>
+        <w:t xml:space="preserve"> </w:t>
+      </w:r>
+      <w:r>
+        <w:rPr>
+          <w:rFonts w:hint="eastAsia"/>
+          <w:sz w:val="24"/>
+          <w:szCs w:val="24"/>
+        </w:rPr>
+        <w:t>Storage of Tasks</w:t>
+      </w:r>
+      <w:r>
+        <w:rPr>
+          <w:rFonts w:hint="default"/>
+          <w:sz w:val="24"/>
+          <w:szCs w:val="24"/>
+        </w:rPr>
+        <w:t xml:space="preserve">, alebo skrátene LIST je sytém </w:t>
+      </w:r>
+      <w:r>
+        <w:rPr>
+          <w:rFonts w:hint="default"/>
+          <w:sz w:val="24"/>
+          <w:szCs w:val="24"/>
+        </w:rPr>
+        <w:tab/>
+      </w:r>
+      <w:r>
+        <w:rPr>
+          <w:rFonts w:hint="default"/>
+          <w:sz w:val="24"/>
+          <w:szCs w:val="24"/>
+        </w:rPr>
+        <w:t xml:space="preserve">ktorý navrhol a vytvoril Andrej Jursa v roku 2013 ako bakalársku </w:t>
+      </w:r>
+      <w:r>
+        <w:rPr>
+          <w:rFonts w:hint="default"/>
+          <w:sz w:val="24"/>
+          <w:szCs w:val="24"/>
+        </w:rPr>
+        <w:tab/>
+      </w:r>
+      <w:r>
+        <w:rPr>
+          <w:rFonts w:hint="default"/>
+          <w:sz w:val="24"/>
+          <w:szCs w:val="24"/>
+        </w:rPr>
+        <w:t>prácu na Fakulte matematiky, fyziky a informatiky.</w:t>
+      </w:r>
+    </w:p>
+    <w:p>
+      <w:pPr>
+        <w:pStyle w:val="7"/>
+        <w:rPr>
+          <w:rFonts w:hint="default"/>
+          <w:sz w:val="24"/>
+          <w:szCs w:val="24"/>
+        </w:rPr>
+      </w:pPr>
+    </w:p>
+    <w:p>
+      <w:pPr>
+        <w:pStyle w:val="7"/>
+        <w:rPr>
+          <w:rFonts w:hint="default"/>
+          <w:sz w:val="24"/>
+          <w:szCs w:val="24"/>
+        </w:rPr>
+      </w:pPr>
+      <w:r>
+        <w:rPr>
+          <w:rFonts w:hint="default"/>
+          <w:sz w:val="24"/>
+          <w:szCs w:val="24"/>
+        </w:rPr>
+        <w:t>Ako vyplýva z jeho názvu, poskytuje priestor na zadávanie programátorských zadaní. V dnešnej podobe je sytém rozsiahla webová aplikácia ktorá ponúka širokú funkcionalitu.</w:t>
+      </w:r>
+    </w:p>
+    <w:p>
+      <w:pPr>
+        <w:pStyle w:val="7"/>
+        <w:rPr>
+          <w:rFonts w:hint="default"/>
+          <w:sz w:val="24"/>
+          <w:szCs w:val="24"/>
+        </w:rPr>
+      </w:pPr>
+    </w:p>
+    <w:p>
+      <w:pPr>
+        <w:pStyle w:val="7"/>
+        <w:rPr>
+          <w:rFonts w:hint="default"/>
+          <w:sz w:val="24"/>
+          <w:szCs w:val="24"/>
+        </w:rPr>
+      </w:pPr>
+      <w:r>
+        <w:rPr>
+          <w:rFonts w:hint="default"/>
+          <w:sz w:val="24"/>
+          <w:szCs w:val="24"/>
+        </w:rPr>
+        <w:t>Mimo pridávania zadaní umožňuje napríklad:</w:t>
+      </w:r>
+    </w:p>
+    <w:p>
+      <w:pPr>
+        <w:pStyle w:val="7"/>
+        <w:widowControl/>
+        <w:numPr>
+          <w:ilvl w:val="0"/>
+          <w:numId w:val="4"/>
+        </w:numPr>
+        <w:wordWrap/>
+        <w:adjustRightInd/>
+        <w:snapToGrid/>
+        <w:spacing w:line="360" w:lineRule="auto"/>
+        <w:ind w:right="0"/>
+        <w:jc w:val="left"/>
+        <w:textAlignment w:val="auto"/>
+        <w:outlineLvl w:val="9"/>
+        <w:rPr>
+          <w:sz w:val="24"/>
+          <w:szCs w:val="24"/>
+        </w:rPr>
+      </w:pPr>
+      <w:r>
+        <w:rPr>
+          <w:sz w:val="24"/>
+          <w:szCs w:val="24"/>
+        </w:rPr>
+        <w:t>Administrovať rôzne kurzy</w:t>
+      </w:r>
+    </w:p>
+    <w:p>
+      <w:pPr>
+        <w:pStyle w:val="7"/>
+        <w:widowControl/>
+        <w:numPr>
+          <w:ilvl w:val="0"/>
+          <w:numId w:val="4"/>
+        </w:numPr>
+        <w:wordWrap/>
+        <w:adjustRightInd/>
+        <w:snapToGrid/>
+        <w:spacing w:line="360" w:lineRule="auto"/>
+        <w:ind w:right="0"/>
+        <w:jc w:val="left"/>
+        <w:textAlignment w:val="auto"/>
+        <w:outlineLvl w:val="9"/>
+        <w:rPr>
+          <w:sz w:val="24"/>
+          <w:szCs w:val="24"/>
+        </w:rPr>
+      </w:pPr>
+      <w:r>
+        <w:rPr>
+          <w:sz w:val="24"/>
+          <w:szCs w:val="24"/>
+        </w:rPr>
+        <w:t>Automaticky testovať riešenia zadaní a vyhodnocovať ich</w:t>
+      </w:r>
+    </w:p>
+    <w:p>
+      <w:pPr>
+        <w:pStyle w:val="7"/>
+        <w:widowControl/>
+        <w:numPr>
+          <w:ilvl w:val="0"/>
+          <w:numId w:val="4"/>
+        </w:numPr>
+        <w:wordWrap/>
+        <w:adjustRightInd/>
+        <w:snapToGrid/>
+        <w:spacing w:line="360" w:lineRule="auto"/>
+        <w:ind w:right="0"/>
+        <w:jc w:val="left"/>
+        <w:textAlignment w:val="auto"/>
+        <w:outlineLvl w:val="9"/>
+        <w:rPr>
+          <w:sz w:val="24"/>
+          <w:szCs w:val="24"/>
+        </w:rPr>
+      </w:pPr>
+      <w:r>
+        <w:rPr>
+          <w:sz w:val="24"/>
+          <w:szCs w:val="24"/>
+        </w:rPr>
+        <w:t>Manuálne editovať body študentov</w:t>
+      </w:r>
+    </w:p>
+    <w:p>
+      <w:pPr>
+        <w:pStyle w:val="7"/>
+        <w:widowControl/>
+        <w:numPr>
+          <w:ilvl w:val="0"/>
+          <w:numId w:val="4"/>
+        </w:numPr>
+        <w:wordWrap/>
+        <w:adjustRightInd/>
+        <w:snapToGrid/>
+        <w:spacing w:line="360" w:lineRule="auto"/>
+        <w:ind w:right="0"/>
+        <w:jc w:val="left"/>
+        <w:textAlignment w:val="auto"/>
+        <w:outlineLvl w:val="9"/>
+        <w:rPr>
+          <w:sz w:val="24"/>
+          <w:szCs w:val="24"/>
+        </w:rPr>
+      </w:pPr>
+      <w:r>
+        <w:rPr>
+          <w:sz w:val="24"/>
+          <w:szCs w:val="24"/>
+        </w:rPr>
+        <w:t>Viesť diskusiu k zadaniam</w:t>
+      </w:r>
+    </w:p>
+    <w:p>
+      <w:pPr>
+        <w:pStyle w:val="7"/>
+        <w:widowControl/>
+        <w:numPr>
+          <w:numId w:val="0"/>
+        </w:numPr>
+        <w:wordWrap/>
+        <w:adjustRightInd/>
+        <w:snapToGrid/>
+        <w:spacing w:line="360" w:lineRule="auto"/>
+        <w:ind w:right="0" w:firstLine="720" w:firstLineChars="0"/>
+        <w:jc w:val="left"/>
+        <w:textAlignment w:val="auto"/>
+        <w:outlineLvl w:val="9"/>
+        <w:rPr>
+          <w:sz w:val="24"/>
+          <w:szCs w:val="24"/>
+        </w:rPr>
+      </w:pPr>
+    </w:p>
+    <w:p>
+      <w:pPr>
+        <w:pStyle w:val="7"/>
+        <w:widowControl/>
+        <w:numPr>
+          <w:numId w:val="0"/>
+        </w:numPr>
+        <w:wordWrap/>
+        <w:adjustRightInd/>
+        <w:snapToGrid/>
+        <w:spacing w:line="360" w:lineRule="auto"/>
+        <w:ind w:right="0" w:firstLine="720" w:firstLineChars="0"/>
+        <w:jc w:val="left"/>
+        <w:textAlignment w:val="auto"/>
+        <w:outlineLvl w:val="9"/>
+        <w:rPr>
+          <w:sz w:val="24"/>
+          <w:szCs w:val="24"/>
+        </w:rPr>
+      </w:pPr>
+      <w:r>
+        <w:rPr>
+          <w:sz w:val="24"/>
+          <w:szCs w:val="24"/>
+        </w:rPr>
+        <w:t xml:space="preserve">Tento nástroj je veľmi podobný systému xLx. Pre náš cieľ to prináša inšpiráciu. </w:t>
+      </w:r>
+      <w:r>
+        <w:rPr>
+          <w:sz w:val="24"/>
+          <w:szCs w:val="24"/>
+        </w:rPr>
+        <w:tab/>
+      </w:r>
+      <w:r>
+        <w:rPr>
+          <w:sz w:val="24"/>
+          <w:szCs w:val="24"/>
+        </w:rPr>
+        <w:t xml:space="preserve">Čo si ale treba uvedomiť je fakt, že spomínané riešenia sa nezaoberajú </w:t>
+      </w:r>
+      <w:r>
+        <w:rPr>
+          <w:sz w:val="24"/>
+          <w:szCs w:val="24"/>
+        </w:rPr>
+        <w:tab/>
+      </w:r>
+      <w:r>
+        <w:rPr>
+          <w:sz w:val="24"/>
+          <w:szCs w:val="24"/>
+        </w:rPr>
+        <w:t xml:space="preserve">zjednodušením vytvárania zadaní, čo je náš primárny cieľ. Riešia hlavne problém </w:t>
+      </w:r>
+      <w:r>
+        <w:rPr>
+          <w:sz w:val="24"/>
+          <w:szCs w:val="24"/>
+        </w:rPr>
+        <w:tab/>
+      </w:r>
+      <w:r>
+        <w:rPr>
+          <w:sz w:val="24"/>
+          <w:szCs w:val="24"/>
+        </w:rPr>
+        <w:t>zefektívnenia interakcie medzi profesorom a študentami.</w:t>
+      </w:r>
+    </w:p>
+    <w:p>
+      <w:pPr>
+        <w:pStyle w:val="7"/>
+        <w:widowControl/>
+        <w:numPr>
+          <w:numId w:val="0"/>
+        </w:numPr>
+        <w:wordWrap/>
+        <w:adjustRightInd/>
+        <w:snapToGrid/>
+        <w:spacing w:line="360" w:lineRule="auto"/>
+        <w:ind w:right="0" w:firstLine="720" w:firstLineChars="0"/>
+        <w:jc w:val="left"/>
+        <w:textAlignment w:val="auto"/>
+        <w:outlineLvl w:val="9"/>
+        <w:rPr>
+          <w:sz w:val="24"/>
+          <w:szCs w:val="24"/>
+        </w:rPr>
+      </w:pPr>
     </w:p>
     <w:p>
       <w:pPr>
@@ -2324,6 +2561,559 @@
       </w:pPr>
       <w:r>
         <w:rPr>
+          <w:rFonts w:hint="default"/>
+          <w:b/>
+          <w:bCs/>
+          <w:sz w:val="24"/>
+          <w:szCs w:val="24"/>
+        </w:rPr>
+        <w:t xml:space="preserve"> Nástroje na tvorbu testových modulov</w:t>
+      </w:r>
+    </w:p>
+    <w:p>
+      <w:pPr>
+        <w:pStyle w:val="7"/>
+        <w:widowControl/>
+        <w:wordWrap/>
+        <w:adjustRightInd/>
+        <w:snapToGrid/>
+        <w:spacing w:line="360" w:lineRule="auto"/>
+        <w:ind w:left="0" w:leftChars="0" w:right="0" w:firstLine="0" w:firstLineChars="0"/>
+        <w:jc w:val="left"/>
+        <w:textAlignment w:val="auto"/>
+        <w:outlineLvl w:val="9"/>
+        <w:rPr>
+          <w:rFonts w:hint="eastAsia"/>
+          <w:sz w:val="24"/>
+          <w:szCs w:val="24"/>
+        </w:rPr>
+      </w:pPr>
+    </w:p>
+    <w:p>
+      <w:pPr>
+        <w:pStyle w:val="7"/>
+        <w:widowControl/>
+        <w:wordWrap/>
+        <w:adjustRightInd/>
+        <w:snapToGrid/>
+        <w:spacing w:line="360" w:lineRule="auto"/>
+        <w:ind w:left="1080" w:right="0"/>
+        <w:jc w:val="left"/>
+        <w:textAlignment w:val="auto"/>
+        <w:outlineLvl w:val="9"/>
+        <w:rPr>
+          <w:rFonts w:hint="eastAsia"/>
+          <w:sz w:val="24"/>
+          <w:szCs w:val="24"/>
+        </w:rPr>
+      </w:pPr>
+      <w:r>
+        <w:rPr>
+          <w:rFonts w:hint="default"/>
+          <w:sz w:val="24"/>
+          <w:szCs w:val="24"/>
+        </w:rPr>
+        <w:t>[5] Keď hovoríme o testových moduloch a testovaní riešení študentov, hovoríme o takzvanom unit testingu. Pojem unit testing v tomto kontexte označuje automatické testovanie a overovanie funkčnosti implementácie zadania. Pod týmto pojmom sa zahrňujú nástroje, metodika a činnosť, ktorých cielom je správne overenie funkčnosti častí zdrojového kódu.</w:t>
+      </w:r>
+    </w:p>
+    <w:p>
+      <w:pPr>
+        <w:pStyle w:val="7"/>
+        <w:widowControl/>
+        <w:numPr>
+          <w:numId w:val="0"/>
+        </w:numPr>
+        <w:wordWrap/>
+        <w:adjustRightInd/>
+        <w:snapToGrid/>
+        <w:spacing w:line="360" w:lineRule="auto"/>
+        <w:ind w:right="0"/>
+        <w:jc w:val="left"/>
+        <w:textAlignment w:val="auto"/>
+        <w:outlineLvl w:val="9"/>
+        <w:rPr>
+          <w:b/>
+          <w:sz w:val="24"/>
+          <w:szCs w:val="24"/>
+        </w:rPr>
+      </w:pPr>
+    </w:p>
+    <w:p>
+      <w:pPr>
+        <w:pStyle w:val="7"/>
+        <w:widowControl/>
+        <w:numPr>
+          <w:ilvl w:val="2"/>
+          <w:numId w:val="2"/>
+        </w:numPr>
+        <w:wordWrap/>
+        <w:adjustRightInd/>
+        <w:snapToGrid/>
+        <w:spacing w:line="360" w:lineRule="auto"/>
+        <w:ind w:right="0"/>
+        <w:jc w:val="left"/>
+        <w:textAlignment w:val="auto"/>
+        <w:outlineLvl w:val="9"/>
+        <w:rPr>
+          <w:b/>
+          <w:sz w:val="24"/>
+          <w:szCs w:val="24"/>
+        </w:rPr>
+      </w:pPr>
+      <w:r>
+        <w:rPr>
+          <w:b/>
+          <w:sz w:val="24"/>
+          <w:szCs w:val="24"/>
+        </w:rPr>
+        <w:t>Python Unit Testing</w:t>
+      </w:r>
+    </w:p>
+    <w:p>
+      <w:pPr>
+        <w:pStyle w:val="7"/>
+        <w:widowControl/>
+        <w:numPr>
+          <w:numId w:val="0"/>
+        </w:numPr>
+        <w:wordWrap/>
+        <w:adjustRightInd/>
+        <w:snapToGrid/>
+        <w:spacing w:line="360" w:lineRule="auto"/>
+        <w:ind w:left="1440" w:leftChars="0" w:right="0"/>
+        <w:jc w:val="left"/>
+        <w:textAlignment w:val="auto"/>
+        <w:outlineLvl w:val="9"/>
+        <w:rPr>
+          <w:b/>
+          <w:sz w:val="24"/>
+          <w:szCs w:val="24"/>
+        </w:rPr>
+      </w:pPr>
+    </w:p>
+    <w:p>
+      <w:pPr>
+        <w:pStyle w:val="7"/>
+        <w:widowControl/>
+        <w:numPr>
+          <w:numId w:val="0"/>
+        </w:numPr>
+        <w:wordWrap/>
+        <w:adjustRightInd/>
+        <w:snapToGrid/>
+        <w:spacing w:line="360" w:lineRule="auto"/>
+        <w:ind w:left="720" w:leftChars="0" w:right="0" w:firstLine="720" w:firstLineChars="0"/>
+        <w:jc w:val="left"/>
+        <w:textAlignment w:val="auto"/>
+        <w:outlineLvl w:val="9"/>
+        <w:rPr>
+          <w:b w:val="0"/>
+          <w:bCs/>
+          <w:sz w:val="24"/>
+          <w:szCs w:val="24"/>
+        </w:rPr>
+      </w:pPr>
+      <w:r>
+        <w:rPr>
+          <w:b w:val="0"/>
+          <w:bCs/>
+          <w:sz w:val="24"/>
+          <w:szCs w:val="24"/>
+        </w:rPr>
+        <w:t>Python unittest je najrozšírenejší unit-testový modul vstavaný v Pythone. Jeho dizajn je postavený na XUnit frameworku navrhnutým Kent Beckom a Erichom Gammom. Rovnaký patern je možno vidieť vo viacerých jazykoch vrátane napríklad jazyka C a Java.</w:t>
+      </w:r>
+    </w:p>
+    <w:p>
+      <w:pPr>
+        <w:pStyle w:val="7"/>
+        <w:widowControl/>
+        <w:numPr>
+          <w:numId w:val="0"/>
+        </w:numPr>
+        <w:wordWrap/>
+        <w:adjustRightInd/>
+        <w:snapToGrid/>
+        <w:spacing w:line="360" w:lineRule="auto"/>
+        <w:ind w:right="0"/>
+        <w:jc w:val="left"/>
+        <w:textAlignment w:val="auto"/>
+        <w:outlineLvl w:val="9"/>
+        <w:rPr>
+          <w:b w:val="0"/>
+          <w:bCs/>
+          <w:sz w:val="24"/>
+          <w:szCs w:val="24"/>
+        </w:rPr>
+      </w:pPr>
+    </w:p>
+    <w:p>
+      <w:pPr>
+        <w:pStyle w:val="7"/>
+        <w:widowControl/>
+        <w:numPr>
+          <w:numId w:val="0"/>
+        </w:numPr>
+        <w:wordWrap/>
+        <w:adjustRightInd/>
+        <w:snapToGrid/>
+        <w:spacing w:line="360" w:lineRule="auto"/>
+        <w:ind w:left="720" w:leftChars="0" w:right="0" w:firstLine="720" w:firstLineChars="0"/>
+        <w:jc w:val="left"/>
+        <w:textAlignment w:val="auto"/>
+        <w:outlineLvl w:val="9"/>
+        <w:rPr>
+          <w:rFonts w:hint="default"/>
+          <w:b w:val="0"/>
+          <w:bCs/>
+          <w:sz w:val="24"/>
+          <w:szCs w:val="24"/>
+        </w:rPr>
+      </w:pPr>
+      <w:r>
+        <w:rPr>
+          <w:b w:val="0"/>
+          <w:bCs/>
+          <w:sz w:val="24"/>
+          <w:szCs w:val="24"/>
+        </w:rPr>
+        <w:t xml:space="preserve">Tento framework podporuje tzv. </w:t>
+      </w:r>
+      <w:r>
+        <w:rPr>
+          <w:rFonts w:hint="eastAsia"/>
+          <w:b w:val="0"/>
+          <w:bCs/>
+          <w:sz w:val="24"/>
+          <w:szCs w:val="24"/>
+        </w:rPr>
+        <w:t xml:space="preserve"> </w:t>
+      </w:r>
+      <w:r>
+        <w:rPr>
+          <w:rFonts w:hint="default"/>
+          <w:b w:val="0"/>
+          <w:bCs/>
+          <w:sz w:val="24"/>
+          <w:szCs w:val="24"/>
+        </w:rPr>
+        <w:t>f</w:t>
+      </w:r>
+      <w:r>
+        <w:rPr>
+          <w:rFonts w:hint="eastAsia"/>
+          <w:b w:val="0"/>
+          <w:bCs/>
+          <w:sz w:val="24"/>
+          <w:szCs w:val="24"/>
+        </w:rPr>
+        <w:t>ixtures</w:t>
+      </w:r>
+      <w:r>
+        <w:rPr>
+          <w:rFonts w:hint="default"/>
+          <w:b w:val="0"/>
+          <w:bCs/>
+          <w:sz w:val="24"/>
+          <w:szCs w:val="24"/>
+        </w:rPr>
+        <w:t>,</w:t>
+      </w:r>
+      <w:r>
+        <w:rPr>
+          <w:rFonts w:hint="eastAsia"/>
+          <w:b w:val="0"/>
+          <w:bCs/>
+          <w:sz w:val="24"/>
+          <w:szCs w:val="24"/>
+        </w:rPr>
+        <w:t xml:space="preserve"> test suites a test runner</w:t>
+      </w:r>
+      <w:r>
+        <w:rPr>
+          <w:rFonts w:hint="default"/>
+          <w:b w:val="0"/>
+          <w:bCs/>
+          <w:sz w:val="24"/>
+          <w:szCs w:val="24"/>
+        </w:rPr>
+        <w:t xml:space="preserve">. Jedna </w:t>
+      </w:r>
+      <w:r>
+        <w:rPr>
+          <w:rFonts w:hint="default"/>
+          <w:b w:val="0"/>
+          <w:bCs/>
+          <w:sz w:val="24"/>
+          <w:szCs w:val="24"/>
+        </w:rPr>
+        <w:tab/>
+      </w:r>
+      <w:r>
+        <w:rPr>
+          <w:rFonts w:hint="default"/>
+          <w:b w:val="0"/>
+          <w:bCs/>
+          <w:sz w:val="24"/>
+          <w:szCs w:val="24"/>
+        </w:rPr>
+        <w:t xml:space="preserve">fixture je vpodstate trieda, ktorá dedí triedu z modulu unittest. Viacero </w:t>
+      </w:r>
+      <w:r>
+        <w:rPr>
+          <w:rFonts w:hint="default"/>
+          <w:b w:val="0"/>
+          <w:bCs/>
+          <w:sz w:val="24"/>
+          <w:szCs w:val="24"/>
+        </w:rPr>
+        <w:tab/>
+      </w:r>
+      <w:r>
+        <w:rPr>
+          <w:rFonts w:hint="default"/>
+          <w:b w:val="0"/>
+          <w:bCs/>
+          <w:sz w:val="24"/>
+          <w:szCs w:val="24"/>
+        </w:rPr>
+        <w:t xml:space="preserve">takýchto tried a súborov troví test suite. Následne unittest ponúka </w:t>
+      </w:r>
+      <w:r>
+        <w:rPr>
+          <w:rFonts w:hint="default"/>
+          <w:b w:val="0"/>
+          <w:bCs/>
+          <w:sz w:val="24"/>
+          <w:szCs w:val="24"/>
+        </w:rPr>
+        <w:tab/>
+      </w:r>
+      <w:r>
+        <w:rPr>
+          <w:rFonts w:hint="default"/>
+          <w:b w:val="0"/>
+          <w:bCs/>
+          <w:sz w:val="24"/>
+          <w:szCs w:val="24"/>
+        </w:rPr>
+        <w:t xml:space="preserve">spomínaný test runner, ktorý na základe pár pravidiel spúšťa a </w:t>
+      </w:r>
+      <w:r>
+        <w:rPr>
+          <w:rFonts w:hint="default"/>
+          <w:b w:val="0"/>
+          <w:bCs/>
+          <w:sz w:val="24"/>
+          <w:szCs w:val="24"/>
+        </w:rPr>
+        <w:tab/>
+      </w:r>
+      <w:r>
+        <w:rPr>
+          <w:rFonts w:hint="default"/>
+          <w:b w:val="0"/>
+          <w:bCs/>
+          <w:sz w:val="24"/>
+          <w:szCs w:val="24"/>
+        </w:rPr>
+        <w:t>vyhodnocuje dané testy.</w:t>
+      </w:r>
+    </w:p>
+    <w:p>
+      <w:pPr>
+        <w:pStyle w:val="7"/>
+        <w:widowControl/>
+        <w:numPr>
+          <w:numId w:val="0"/>
+        </w:numPr>
+        <w:wordWrap/>
+        <w:adjustRightInd/>
+        <w:snapToGrid/>
+        <w:spacing w:line="360" w:lineRule="auto"/>
+        <w:ind w:left="720" w:leftChars="0" w:right="0" w:firstLine="720" w:firstLineChars="0"/>
+        <w:jc w:val="left"/>
+        <w:textAlignment w:val="auto"/>
+        <w:outlineLvl w:val="9"/>
+        <w:rPr>
+          <w:rFonts w:hint="default"/>
+          <w:b w:val="0"/>
+          <w:bCs/>
+          <w:sz w:val="24"/>
+          <w:szCs w:val="24"/>
+        </w:rPr>
+      </w:pPr>
+    </w:p>
+    <w:p>
+      <w:pPr>
+        <w:pStyle w:val="7"/>
+        <w:widowControl/>
+        <w:numPr>
+          <w:numId w:val="0"/>
+        </w:numPr>
+        <w:wordWrap/>
+        <w:adjustRightInd/>
+        <w:snapToGrid/>
+        <w:spacing w:line="360" w:lineRule="auto"/>
+        <w:ind w:left="720" w:leftChars="0" w:right="0" w:firstLine="720" w:firstLineChars="0"/>
+        <w:jc w:val="left"/>
+        <w:textAlignment w:val="auto"/>
+        <w:outlineLvl w:val="9"/>
+        <w:rPr>
+          <w:rFonts w:hint="default"/>
+          <w:b w:val="0"/>
+          <w:bCs/>
+          <w:sz w:val="24"/>
+          <w:szCs w:val="24"/>
+        </w:rPr>
+      </w:pPr>
+      <w:r>
+        <w:rPr>
+          <w:rFonts w:hint="default"/>
+          <w:b w:val="0"/>
+          <w:bCs/>
+          <w:sz w:val="24"/>
+          <w:szCs w:val="24"/>
+        </w:rPr>
+        <w:t xml:space="preserve">Tak isto tento framework poskytuje základnú sadu pomocných metód, </w:t>
+      </w:r>
+      <w:r>
+        <w:rPr>
+          <w:rFonts w:hint="default"/>
+          <w:b w:val="0"/>
+          <w:bCs/>
+          <w:sz w:val="24"/>
+          <w:szCs w:val="24"/>
+        </w:rPr>
+        <w:tab/>
+      </w:r>
+      <w:r>
+        <w:rPr>
+          <w:rFonts w:hint="default"/>
+          <w:b w:val="0"/>
+          <w:bCs/>
+          <w:sz w:val="24"/>
+          <w:szCs w:val="24"/>
+        </w:rPr>
+        <w:t xml:space="preserve">ktoré ulahčujú testovanie kódu. Metódy ktoré vracajú pozitívnu odozvu, že </w:t>
+      </w:r>
+      <w:r>
+        <w:rPr>
+          <w:rFonts w:hint="default"/>
+          <w:b w:val="0"/>
+          <w:bCs/>
+          <w:sz w:val="24"/>
+          <w:szCs w:val="24"/>
+        </w:rPr>
+        <w:tab/>
+      </w:r>
+      <w:r>
+        <w:rPr>
+          <w:rFonts w:hint="default"/>
+          <w:b w:val="0"/>
+          <w:bCs/>
+          <w:sz w:val="24"/>
+          <w:szCs w:val="24"/>
+        </w:rPr>
+        <w:t>test prešiel a zároveň chybovú hlášku ak testová metóda zlyhá.</w:t>
+      </w:r>
+    </w:p>
+    <w:p>
+      <w:pPr>
+        <w:pStyle w:val="7"/>
+        <w:widowControl/>
+        <w:wordWrap/>
+        <w:adjustRightInd/>
+        <w:snapToGrid/>
+        <w:spacing w:line="360" w:lineRule="auto"/>
+        <w:ind w:left="0" w:leftChars="0" w:right="0" w:firstLine="0" w:firstLineChars="0"/>
+        <w:jc w:val="left"/>
+        <w:textAlignment w:val="auto"/>
+        <w:outlineLvl w:val="9"/>
+        <w:rPr>
+          <w:rFonts w:hint="eastAsia"/>
+          <w:sz w:val="24"/>
+          <w:szCs w:val="24"/>
+        </w:rPr>
+      </w:pPr>
+    </w:p>
+    <w:p>
+      <w:pPr>
+        <w:pStyle w:val="7"/>
+        <w:widowControl/>
+        <w:wordWrap/>
+        <w:adjustRightInd/>
+        <w:snapToGrid/>
+        <w:spacing w:line="360" w:lineRule="auto"/>
+        <w:ind w:left="1080" w:right="0"/>
+        <w:jc w:val="left"/>
+        <w:textAlignment w:val="auto"/>
+        <w:outlineLvl w:val="9"/>
+        <w:rPr>
+          <w:rFonts w:hint="default"/>
+          <w:sz w:val="24"/>
+          <w:szCs w:val="24"/>
+        </w:rPr>
+      </w:pPr>
+      <w:r>
+        <w:rPr>
+          <w:rFonts w:hint="default"/>
+          <w:sz w:val="24"/>
+          <w:szCs w:val="24"/>
+        </w:rPr>
+        <w:t>Tu sa ukazuje priestor, ako by mohlo fungovať riešenie časti tejto bakalárskej práce. Po istej analýze zadaní pre základnú výučbu programovania by sa mohli vyvynúť rozširujúce testovacie metódy, ktoré testujú napríklad zložitejšie dátové štruktúry, povolené kľúčové slová v riešení a uľahčili by vyučujúcim testovanie ich zadaní.</w:t>
+      </w:r>
+    </w:p>
+    <w:p>
+      <w:pPr>
+        <w:pStyle w:val="7"/>
+        <w:widowControl/>
+        <w:wordWrap/>
+        <w:adjustRightInd/>
+        <w:snapToGrid/>
+        <w:spacing w:line="360" w:lineRule="auto"/>
+        <w:ind w:left="1080" w:right="0"/>
+        <w:jc w:val="left"/>
+        <w:textAlignment w:val="auto"/>
+        <w:outlineLvl w:val="9"/>
+        <w:rPr>
+          <w:rFonts w:hint="eastAsia"/>
+          <w:sz w:val="24"/>
+          <w:szCs w:val="24"/>
+        </w:rPr>
+      </w:pPr>
+      <w:r>
+        <w:rPr>
+          <w:rFonts w:hint="default"/>
+          <w:sz w:val="24"/>
+          <w:szCs w:val="24"/>
+        </w:rPr>
+        <w:t xml:space="preserve"> </w:t>
+      </w:r>
+    </w:p>
+    <w:p>
+      <w:pPr>
+        <w:pStyle w:val="7"/>
+        <w:widowControl/>
+        <w:numPr>
+          <w:ilvl w:val="1"/>
+          <w:numId w:val="2"/>
+        </w:numPr>
+        <w:wordWrap/>
+        <w:adjustRightInd/>
+        <w:snapToGrid/>
+        <w:spacing w:line="360" w:lineRule="auto"/>
+        <w:ind w:right="0"/>
+        <w:jc w:val="left"/>
+        <w:textAlignment w:val="auto"/>
+        <w:outlineLvl w:val="9"/>
+        <w:rPr>
+          <w:b/>
+          <w:sz w:val="24"/>
+          <w:szCs w:val="24"/>
+        </w:rPr>
+      </w:pPr>
+      <w:r>
+        <w:rPr>
           <w:b/>
           <w:sz w:val="24"/>
           <w:szCs w:val="24"/>
@@ -3868,6 +4658,312 @@
         <w:outlineLvl w:val="9"/>
         <w:rPr>
           <w:rFonts w:hint="eastAsia"/>
+          <w:szCs w:val="24"/>
+        </w:rPr>
+      </w:pPr>
+    </w:p>
+    <w:p>
+      <w:pPr>
+        <w:widowControl/>
+        <w:wordWrap/>
+        <w:adjustRightInd/>
+        <w:snapToGrid/>
+        <w:spacing w:line="360" w:lineRule="auto"/>
+        <w:ind w:right="0"/>
+        <w:jc w:val="left"/>
+        <w:textAlignment w:val="auto"/>
+        <w:outlineLvl w:val="9"/>
+        <w:rPr>
+          <w:rFonts w:hint="eastAsia"/>
+          <w:szCs w:val="24"/>
+        </w:rPr>
+      </w:pPr>
+    </w:p>
+    <w:p>
+      <w:pPr>
+        <w:widowControl/>
+        <w:wordWrap/>
+        <w:adjustRightInd/>
+        <w:snapToGrid/>
+        <w:spacing w:line="360" w:lineRule="auto"/>
+        <w:ind w:right="0"/>
+        <w:jc w:val="left"/>
+        <w:textAlignment w:val="auto"/>
+        <w:outlineLvl w:val="9"/>
+        <w:rPr>
+          <w:rFonts w:hint="eastAsia"/>
+          <w:szCs w:val="24"/>
+        </w:rPr>
+      </w:pPr>
+    </w:p>
+    <w:p>
+      <w:pPr>
+        <w:widowControl/>
+        <w:wordWrap/>
+        <w:adjustRightInd/>
+        <w:snapToGrid/>
+        <w:spacing w:line="360" w:lineRule="auto"/>
+        <w:ind w:right="0"/>
+        <w:jc w:val="left"/>
+        <w:textAlignment w:val="auto"/>
+        <w:outlineLvl w:val="9"/>
+        <w:rPr>
+          <w:rFonts w:hint="eastAsia"/>
+          <w:szCs w:val="24"/>
+        </w:rPr>
+      </w:pPr>
+    </w:p>
+    <w:p>
+      <w:pPr>
+        <w:widowControl/>
+        <w:wordWrap/>
+        <w:adjustRightInd/>
+        <w:snapToGrid/>
+        <w:spacing w:line="360" w:lineRule="auto"/>
+        <w:ind w:right="0"/>
+        <w:jc w:val="left"/>
+        <w:textAlignment w:val="auto"/>
+        <w:outlineLvl w:val="9"/>
+        <w:rPr>
+          <w:rFonts w:hint="eastAsia"/>
+          <w:szCs w:val="24"/>
+        </w:rPr>
+      </w:pPr>
+    </w:p>
+    <w:p>
+      <w:pPr>
+        <w:widowControl/>
+        <w:wordWrap/>
+        <w:adjustRightInd/>
+        <w:snapToGrid/>
+        <w:spacing w:line="360" w:lineRule="auto"/>
+        <w:ind w:right="0"/>
+        <w:jc w:val="left"/>
+        <w:textAlignment w:val="auto"/>
+        <w:outlineLvl w:val="9"/>
+        <w:rPr>
+          <w:rFonts w:hint="eastAsia"/>
+          <w:szCs w:val="24"/>
+        </w:rPr>
+      </w:pPr>
+    </w:p>
+    <w:p>
+      <w:pPr>
+        <w:widowControl/>
+        <w:wordWrap/>
+        <w:adjustRightInd/>
+        <w:snapToGrid/>
+        <w:spacing w:line="360" w:lineRule="auto"/>
+        <w:ind w:right="0"/>
+        <w:jc w:val="left"/>
+        <w:textAlignment w:val="auto"/>
+        <w:outlineLvl w:val="9"/>
+        <w:rPr>
+          <w:rFonts w:hint="eastAsia"/>
+          <w:szCs w:val="24"/>
+        </w:rPr>
+      </w:pPr>
+    </w:p>
+    <w:p>
+      <w:pPr>
+        <w:widowControl/>
+        <w:wordWrap/>
+        <w:adjustRightInd/>
+        <w:snapToGrid/>
+        <w:spacing w:line="360" w:lineRule="auto"/>
+        <w:ind w:right="0"/>
+        <w:jc w:val="left"/>
+        <w:textAlignment w:val="auto"/>
+        <w:outlineLvl w:val="9"/>
+        <w:rPr>
+          <w:rFonts w:hint="eastAsia"/>
+          <w:szCs w:val="24"/>
+        </w:rPr>
+      </w:pPr>
+    </w:p>
+    <w:p>
+      <w:pPr>
+        <w:widowControl/>
+        <w:wordWrap/>
+        <w:adjustRightInd/>
+        <w:snapToGrid/>
+        <w:spacing w:line="360" w:lineRule="auto"/>
+        <w:ind w:right="0"/>
+        <w:jc w:val="left"/>
+        <w:textAlignment w:val="auto"/>
+        <w:outlineLvl w:val="9"/>
+        <w:rPr>
+          <w:rFonts w:hint="eastAsia"/>
+          <w:szCs w:val="24"/>
+        </w:rPr>
+      </w:pPr>
+    </w:p>
+    <w:p>
+      <w:pPr>
+        <w:widowControl/>
+        <w:wordWrap/>
+        <w:adjustRightInd/>
+        <w:snapToGrid/>
+        <w:spacing w:line="360" w:lineRule="auto"/>
+        <w:ind w:right="0"/>
+        <w:jc w:val="left"/>
+        <w:textAlignment w:val="auto"/>
+        <w:outlineLvl w:val="9"/>
+        <w:rPr>
+          <w:rFonts w:hint="eastAsia"/>
+          <w:szCs w:val="24"/>
+        </w:rPr>
+      </w:pPr>
+    </w:p>
+    <w:p>
+      <w:pPr>
+        <w:widowControl/>
+        <w:wordWrap/>
+        <w:adjustRightInd/>
+        <w:snapToGrid/>
+        <w:spacing w:line="360" w:lineRule="auto"/>
+        <w:ind w:right="0"/>
+        <w:jc w:val="left"/>
+        <w:textAlignment w:val="auto"/>
+        <w:outlineLvl w:val="9"/>
+        <w:rPr>
+          <w:rFonts w:hint="eastAsia"/>
+          <w:szCs w:val="24"/>
+        </w:rPr>
+      </w:pPr>
+    </w:p>
+    <w:p>
+      <w:pPr>
+        <w:widowControl/>
+        <w:wordWrap/>
+        <w:adjustRightInd/>
+        <w:snapToGrid/>
+        <w:spacing w:line="360" w:lineRule="auto"/>
+        <w:ind w:right="0"/>
+        <w:jc w:val="left"/>
+        <w:textAlignment w:val="auto"/>
+        <w:outlineLvl w:val="9"/>
+        <w:rPr>
+          <w:rFonts w:hint="eastAsia"/>
+          <w:szCs w:val="24"/>
+        </w:rPr>
+      </w:pPr>
+    </w:p>
+    <w:p>
+      <w:pPr>
+        <w:widowControl/>
+        <w:wordWrap/>
+        <w:adjustRightInd/>
+        <w:snapToGrid/>
+        <w:spacing w:line="360" w:lineRule="auto"/>
+        <w:ind w:right="0"/>
+        <w:jc w:val="left"/>
+        <w:textAlignment w:val="auto"/>
+        <w:outlineLvl w:val="9"/>
+        <w:rPr>
+          <w:rFonts w:hint="eastAsia"/>
+          <w:szCs w:val="24"/>
+        </w:rPr>
+      </w:pPr>
+    </w:p>
+    <w:p>
+      <w:pPr>
+        <w:widowControl/>
+        <w:wordWrap/>
+        <w:adjustRightInd/>
+        <w:snapToGrid/>
+        <w:spacing w:line="360" w:lineRule="auto"/>
+        <w:ind w:right="0"/>
+        <w:jc w:val="left"/>
+        <w:textAlignment w:val="auto"/>
+        <w:outlineLvl w:val="9"/>
+        <w:rPr>
+          <w:rFonts w:hint="eastAsia"/>
+          <w:szCs w:val="24"/>
+        </w:rPr>
+      </w:pPr>
+    </w:p>
+    <w:p>
+      <w:pPr>
+        <w:widowControl/>
+        <w:wordWrap/>
+        <w:adjustRightInd/>
+        <w:snapToGrid/>
+        <w:spacing w:line="360" w:lineRule="auto"/>
+        <w:ind w:right="0"/>
+        <w:jc w:val="left"/>
+        <w:textAlignment w:val="auto"/>
+        <w:outlineLvl w:val="9"/>
+        <w:rPr>
+          <w:rFonts w:hint="eastAsia"/>
+          <w:szCs w:val="24"/>
+        </w:rPr>
+      </w:pPr>
+    </w:p>
+    <w:p>
+      <w:pPr>
+        <w:widowControl/>
+        <w:wordWrap/>
+        <w:adjustRightInd/>
+        <w:snapToGrid/>
+        <w:spacing w:line="360" w:lineRule="auto"/>
+        <w:ind w:right="0"/>
+        <w:jc w:val="left"/>
+        <w:textAlignment w:val="auto"/>
+        <w:outlineLvl w:val="9"/>
+        <w:rPr>
+          <w:rFonts w:hint="eastAsia"/>
+          <w:szCs w:val="24"/>
+        </w:rPr>
+      </w:pPr>
+    </w:p>
+    <w:p>
+      <w:pPr>
+        <w:widowControl/>
+        <w:wordWrap/>
+        <w:adjustRightInd/>
+        <w:snapToGrid/>
+        <w:spacing w:line="360" w:lineRule="auto"/>
+        <w:ind w:right="0"/>
+        <w:jc w:val="left"/>
+        <w:textAlignment w:val="auto"/>
+        <w:outlineLvl w:val="9"/>
+        <w:rPr>
+          <w:rFonts w:hint="eastAsia"/>
+          <w:szCs w:val="24"/>
+        </w:rPr>
+      </w:pPr>
+    </w:p>
+    <w:p>
+      <w:pPr>
+        <w:widowControl/>
+        <w:wordWrap/>
+        <w:adjustRightInd/>
+        <w:snapToGrid/>
+        <w:spacing w:line="360" w:lineRule="auto"/>
+        <w:ind w:right="0"/>
+        <w:jc w:val="left"/>
+        <w:textAlignment w:val="auto"/>
+        <w:outlineLvl w:val="9"/>
+        <w:rPr>
+          <w:rFonts w:hint="eastAsia"/>
+          <w:szCs w:val="24"/>
+        </w:rPr>
+      </w:pPr>
+    </w:p>
+    <w:p>
+      <w:pPr>
+        <w:widowControl/>
+        <w:wordWrap/>
+        <w:adjustRightInd/>
+        <w:snapToGrid/>
+        <w:spacing w:line="360" w:lineRule="auto"/>
+        <w:ind w:right="0"/>
+        <w:jc w:val="left"/>
+        <w:textAlignment w:val="auto"/>
+        <w:outlineLvl w:val="9"/>
+        <w:rPr>
+          <w:rFonts w:hint="eastAsia"/>
           <w:b w:val="0"/>
           <w:bCs w:val="0"/>
           <w:i/>
@@ -4100,8 +5196,22 @@
           <w:szCs w:val="24"/>
         </w:rPr>
       </w:pPr>
-      <w:bookmarkStart w:id="0" w:name="_GoBack"/>
-      <w:bookmarkEnd w:id="0"/>
+      <w:r>
+        <w:rPr>
+          <w:rFonts w:hint="default"/>
+          <w:szCs w:val="24"/>
+        </w:rPr>
+        <w:t xml:space="preserve"> [5]  </w:t>
+      </w:r>
+      <w:r>
+        <w:rPr>
+          <w:rFonts w:hint="default"/>
+          <w:i/>
+          <w:iCs/>
+          <w:szCs w:val="24"/>
+        </w:rPr>
+        <w:t>HUNT, Andrew a David THOMAS. Programátor pragmatik: jak se stát lepším programátorem a vytvářet kvalitní software. Vyd. 1. Brno: Computer Press, 2007, 266 s.</w:t>
+      </w:r>
     </w:p>
     <w:sectPr>
       <w:pgSz w:w="12240" w:h="15840"/>

</xml_diff>